<commit_message>
Feat: two questions at to2
</commit_message>
<xml_diff>
--- a/Trabalho Teorico - 02/TRABALHO-TEORICO-02.docx
+++ b/Trabalho Teorico - 02/TRABALHO-TEORICO-02.docx
@@ -126,31 +126,50 @@
               </wp:inline>
             </w:drawing>
           </mc:Choice>
-          <mc:Fallback xmlns:a="http://schemas.openxmlformats.org/drawingml/2006/main">
+          <mc:Fallback>
             <w:pict>
-              <v:group id="Group 1260" style="width:373.44pt;height:634.145pt;mso-position-horizontal-relative:char;mso-position-vertical-relative:line" coordsize="47426,80536">
-                <v:rect id="Rectangle 9" style="position:absolute;width:421;height:1899;left:46494;top:79108;" filled="f" stroked="f">
+              <v:group id="Group 1260" o:spid="_x0000_s1026" style="width:373.45pt;height:634.15pt;mso-position-horizontal-relative:char;mso-position-vertical-relative:line" coordsize="47426,80536" o:gfxdata="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">
+                <v:rect id="Rectangle 9" o:spid="_x0000_s1027" style="position:absolute;left:46494;top:79108;width:422;height:1899;visibility:visible;mso-wrap-style:square;v-text-anchor:top" o:gfxdata="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" filled="f" stroked="f">
                   <v:textbox inset="0,0,0,0">
                     <w:txbxContent>
                       <w:p>
                         <w:pPr>
-                          <w:spacing w:before="0" w:after="160" w:line="259" w:lineRule="auto"/>
+                          <w:spacing w:after="160"/>
                           <w:ind w:left="0" w:firstLine="0"/>
                         </w:pPr>
                         <w:r>
-                          <w:rPr/>
                           <w:t xml:space="preserve"> </w:t>
                         </w:r>
                       </w:p>
                     </w:txbxContent>
                   </v:textbox>
                 </v:rect>
-                <v:shape id="Picture 12" style="position:absolute;width:47426;height:39441;left:0;top:0;" filled="f">
-                  <v:imagedata r:id="rId6"/>
+                <v:shapetype id="_x0000_t75" coordsize="21600,21600" o:spt="75" o:preferrelative="t" path="m@4@5l@4@11@9@11@9@5xe" filled="f" stroked="f">
+                  <v:stroke joinstyle="miter"/>
+                  <v:formulas>
+                    <v:f eqn="if lineDrawn pixelLineWidth 0"/>
+                    <v:f eqn="sum @0 1 0"/>
+                    <v:f eqn="sum 0 0 @1"/>
+                    <v:f eqn="prod @2 1 2"/>
+                    <v:f eqn="prod @3 21600 pixelWidth"/>
+                    <v:f eqn="prod @3 21600 pixelHeight"/>
+                    <v:f eqn="sum @0 0 1"/>
+                    <v:f eqn="prod @6 1 2"/>
+                    <v:f eqn="prod @7 21600 pixelWidth"/>
+                    <v:f eqn="sum @8 21600 0"/>
+                    <v:f eqn="prod @7 21600 pixelHeight"/>
+                    <v:f eqn="sum @10 21600 0"/>
+                  </v:formulas>
+                  <v:path o:extrusionok="f" gradientshapeok="t" o:connecttype="rect"/>
+                  <o:lock v:ext="edit" aspectratio="t"/>
+                </v:shapetype>
+                <v:shape id="Picture 12" o:spid="_x0000_s1028" type="#_x0000_t75" style="position:absolute;width:47426;height:39441;visibility:visible;mso-wrap-style:square" o:gfxdata="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">
+                  <v:imagedata r:id="rId6" o:title=""/>
                 </v:shape>
-                <v:shape id="Picture 14" style="position:absolute;width:46482;height:40477;left:0;top:39578;" filled="f">
-                  <v:imagedata r:id="rId7"/>
+                <v:shape id="Picture 14" o:spid="_x0000_s1029" type="#_x0000_t75" style="position:absolute;top:39578;width:46482;height:40477;visibility:visible;mso-wrap-style:square" o:gfxdata="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">
+                  <v:imagedata r:id="rId7" o:title=""/>
                 </v:shape>
+                <w10:anchorlock/>
               </v:group>
             </w:pict>
           </mc:Fallback>
@@ -1052,10 +1071,7 @@
         <w:ind w:left="-5"/>
       </w:pPr>
       <w:r>
-        <w:t>RESPOSTA: Porque a cada repetição ele executa 3 movimentos, temos como quantidade de repetições n-1, essa -</w:t>
-      </w:r>
-      <w:r>
-        <w:t xml:space="preserve">1 repetição equivale a -3 movimentos, resultando em 3n-3. </w:t>
+        <w:t xml:space="preserve">RESPOSTA: Porque a cada repetição ele executa 3 movimentos, temos como quantidade de repetições n-1, essa -1 repetição equivale a -3 movimentos, resultando em 3n-3. </w:t>
       </w:r>
     </w:p>
     <w:p>
@@ -1299,82 +1315,80 @@
               </wp:inline>
             </w:drawing>
           </mc:Choice>
-          <mc:Fallback xmlns:a="http://schemas.openxmlformats.org/drawingml/2006/main">
+          <mc:Fallback>
             <w:pict>
-              <v:group id="Group 1449" style="width:427.755pt;height:215.265pt;mso-position-horizontal-relative:char;mso-position-vertical-relative:line" coordsize="54324,27338">
-                <v:rect id="Rectangle 116" style="position:absolute;width:421;height:1899;left:3;top:0;" filled="f" stroked="f">
+              <v:group id="Group 1449" o:spid="_x0000_s1030" style="width:427.75pt;height:215.25pt;mso-position-horizontal-relative:char;mso-position-vertical-relative:line" coordsize="54324,27338" o:gfxdata="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">
+                <v:rect id="Rectangle 116" o:spid="_x0000_s1031" style="position:absolute;left:3;width:421;height:1899;visibility:visible;mso-wrap-style:square;v-text-anchor:top" o:gfxdata="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" filled="f" stroked="f">
                   <v:textbox inset="0,0,0,0">
                     <w:txbxContent>
                       <w:p>
                         <w:pPr>
-                          <w:spacing w:before="0" w:after="160" w:line="259" w:lineRule="auto"/>
+                          <w:spacing w:after="160"/>
                           <w:ind w:left="0" w:firstLine="0"/>
                         </w:pPr>
                         <w:r>
-                          <w:rPr/>
                           <w:t xml:space="preserve"> </w:t>
                         </w:r>
                       </w:p>
                     </w:txbxContent>
                   </v:textbox>
                 </v:rect>
-                <v:rect id="Rectangle 117" style="position:absolute;width:421;height:1899;left:54008;top:23045;" filled="f" stroked="f">
+                <v:rect id="Rectangle 117" o:spid="_x0000_s1032" style="position:absolute;left:54008;top:23045;width:421;height:1899;visibility:visible;mso-wrap-style:square;v-text-anchor:top" o:gfxdata="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" filled="f" stroked="f">
                   <v:textbox inset="0,0,0,0">
                     <w:txbxContent>
                       <w:p>
                         <w:pPr>
-                          <w:spacing w:before="0" w:after="160" w:line="259" w:lineRule="auto"/>
+                          <w:spacing w:after="160"/>
                           <w:ind w:left="0" w:firstLine="0"/>
                         </w:pPr>
                         <w:r>
-                          <w:rPr/>
                           <w:t xml:space="preserve"> </w:t>
                         </w:r>
                       </w:p>
                     </w:txbxContent>
                   </v:textbox>
                 </v:rect>
-                <v:shape id="Shape 1768" style="position:absolute;width:54004;height:91;left:3;top:24249;" coordsize="5400421,9144" path="m0,0l5400421,0l5400421,9144l0,9144l0,0">
-                  <v:stroke weight="0pt" endcap="flat" joinstyle="miter" miterlimit="10" on="false" color="#000000" opacity="0"/>
-                  <v:fill on="true" color="#000000"/>
+                <v:shape id="Shape 1767" o:spid="_x0000_s1033" style="position:absolute;left:3;top:24249;width:54004;height:91;visibility:visible;mso-wrap-style:square;v-text-anchor:top" coordsize="5400421,9144" o:gfxdata="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" path="m,l5400421,r,9144l,9144,,e" fillcolor="black" stroked="f" strokeweight="0">
+                  <v:stroke miterlimit="83231f" joinstyle="miter"/>
+                  <v:path arrowok="t" textboxrect="0,0,5400421,9144"/>
                 </v:shape>
-                <v:rect id="Rectangle 1376" style="position:absolute;width:8301;height:1899;left:3;top:25910;" filled="f" stroked="f">
+                <v:rect id="Rectangle 1376" o:spid="_x0000_s1034" style="position:absolute;left:3;top:25910;width:8301;height:1899;visibility:visible;mso-wrap-style:square;v-text-anchor:top" o:gfxdata="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" filled="f" stroked="f">
                   <v:textbox inset="0,0,0,0">
                     <w:txbxContent>
                       <w:p>
                         <w:pPr>
-                          <w:spacing w:before="0" w:after="160" w:line="259" w:lineRule="auto"/>
+                          <w:spacing w:after="160"/>
                           <w:ind w:left="0" w:firstLine="0"/>
                         </w:pPr>
                         <w:r>
                           <w:rPr>
                             <w:u w:val="single" w:color="000000"/>
                           </w:rPr>
-                          <w:t xml:space="preserve">RESPOSTA:</w:t>
+                          <w:t>RESPOSTA:</w:t>
                         </w:r>
                       </w:p>
                     </w:txbxContent>
                   </v:textbox>
                 </v:rect>
-                <v:rect id="Rectangle 1382" style="position:absolute;width:421;height:1899;left:6235;top:25910;" filled="f" stroked="f">
+                <v:rect id="Rectangle 1382" o:spid="_x0000_s1035" style="position:absolute;left:6235;top:25910;width:422;height:1899;visibility:visible;mso-wrap-style:square;v-text-anchor:top" o:gfxdata="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" filled="f" stroked="f">
                   <v:textbox inset="0,0,0,0">
                     <w:txbxContent>
                       <w:p>
                         <w:pPr>
-                          <w:spacing w:before="0" w:after="160" w:line="259" w:lineRule="auto"/>
+                          <w:spacing w:after="160"/>
                           <w:ind w:left="0" w:firstLine="0"/>
                         </w:pPr>
                         <w:r>
-                          <w:rPr/>
                           <w:t xml:space="preserve"> </w:t>
                         </w:r>
                       </w:p>
                     </w:txbxContent>
                   </v:textbox>
                 </v:rect>
-                <v:shape id="Picture 128" style="position:absolute;width:53995;height:21457;left:0;top:2584;" filled="f">
-                  <v:imagedata r:id="rId28"/>
+                <v:shape id="Picture 128" o:spid="_x0000_s1036" type="#_x0000_t75" style="position:absolute;top:2584;width:53995;height:21458;visibility:visible;mso-wrap-style:square" o:gfxdata="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">
+                  <v:imagedata r:id="rId28" o:title=""/>
                 </v:shape>
+                <w10:anchorlock/>
               </v:group>
             </w:pict>
           </mc:Fallback>
@@ -1523,32 +1537,32 @@
               </wp:inline>
             </w:drawing>
           </mc:Choice>
-          <mc:Fallback xmlns:a="http://schemas.openxmlformats.org/drawingml/2006/main">
+          <mc:Fallback>
             <w:pict>
-              <v:group id="Group 1450" style="width:319.005pt;height:157.385pt;mso-position-horizontal-relative:char;mso-position-vertical-relative:line" coordsize="40513,19987">
-                <v:rect id="Rectangle 122" style="position:absolute;width:421;height:1899;left:40196;top:18559;" filled="f" stroked="f">
+              <v:group id="Group 1450" o:spid="_x0000_s1037" style="width:319pt;height:157.4pt;mso-position-horizontal-relative:char;mso-position-vertical-relative:line" coordsize="40513,19987" o:gfxdata="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">
+                <v:rect id="Rectangle 122" o:spid="_x0000_s1038" style="position:absolute;left:40196;top:18559;width:422;height:1900;visibility:visible;mso-wrap-style:square;v-text-anchor:top" o:gfxdata="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" filled="f" stroked="f">
                   <v:textbox inset="0,0,0,0">
                     <w:txbxContent>
                       <w:p>
                         <w:pPr>
-                          <w:spacing w:before="0" w:after="160" w:line="259" w:lineRule="auto"/>
+                          <w:spacing w:after="160"/>
                           <w:ind w:left="0" w:firstLine="0"/>
                         </w:pPr>
                         <w:r>
-                          <w:rPr/>
                           <w:t xml:space="preserve"> </w:t>
                         </w:r>
                       </w:p>
                     </w:txbxContent>
                   </v:textbox>
                 </v:rect>
-                <v:shape id="Shape 1770" style="position:absolute;width:40194;height:91;left:3;top:19763;" coordsize="4019423,9144" path="m0,0l4019423,0l4019423,9144l0,9144l0,0">
-                  <v:stroke weight="0pt" endcap="flat" joinstyle="miter" miterlimit="10" on="false" color="#000000" opacity="0"/>
-                  <v:fill on="true" color="#000000"/>
+                <v:shape id="Shape 1769" o:spid="_x0000_s1039" style="position:absolute;left:3;top:19763;width:40194;height:92;visibility:visible;mso-wrap-style:square;v-text-anchor:top" coordsize="4019423,9144" o:gfxdata="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" path="m,l4019423,r,9144l,9144,,e" fillcolor="black" stroked="f" strokeweight="0">
+                  <v:stroke miterlimit="83231f" joinstyle="miter"/>
+                  <v:path arrowok="t" textboxrect="0,0,4019423,9144"/>
                 </v:shape>
-                <v:shape id="Picture 130" style="position:absolute;width:40096;height:19613;left:0;top:0;" filled="f">
-                  <v:imagedata r:id="rId30"/>
+                <v:shape id="Picture 130" o:spid="_x0000_s1040" type="#_x0000_t75" style="position:absolute;width:40096;height:19613;visibility:visible;mso-wrap-style:square" o:gfxdata="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">
+                  <v:imagedata r:id="rId30" o:title=""/>
                 </v:shape>
+                <w10:anchorlock/>
               </v:group>
             </w:pict>
           </mc:Fallback>
@@ -1739,48 +1753,47 @@
               </wp:inline>
             </w:drawing>
           </mc:Choice>
-          <mc:Fallback xmlns:a="http://schemas.openxmlformats.org/drawingml/2006/main">
+          <mc:Fallback>
             <w:pict>
-              <v:group id="Group 1356" style="width:427.755pt;height:202.455pt;mso-position-horizontal-relative:char;mso-position-vertical-relative:line" coordsize="54324,25711">
-                <v:rect id="Rectangle 139" style="position:absolute;width:421;height:1899;left:54008;top:21414;" filled="f" stroked="f">
+              <v:group id="Group 1356" o:spid="_x0000_s1041" style="width:427.75pt;height:202.45pt;mso-position-horizontal-relative:char;mso-position-vertical-relative:line" coordsize="54324,25711" o:gfxdata="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">
+                <v:rect id="Rectangle 139" o:spid="_x0000_s1042" style="position:absolute;left:54008;top:21414;width:421;height:1900;visibility:visible;mso-wrap-style:square;v-text-anchor:top" o:gfxdata="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" filled="f" stroked="f">
                   <v:textbox inset="0,0,0,0">
                     <w:txbxContent>
                       <w:p>
                         <w:pPr>
-                          <w:spacing w:before="0" w:after="160" w:line="259" w:lineRule="auto"/>
+                          <w:spacing w:after="160"/>
                           <w:ind w:left="0" w:firstLine="0"/>
                         </w:pPr>
                         <w:r>
-                          <w:rPr/>
                           <w:t xml:space="preserve"> </w:t>
                         </w:r>
                       </w:p>
                     </w:txbxContent>
                   </v:textbox>
                 </v:rect>
-                <v:shape id="Shape 1772" style="position:absolute;width:54004;height:91;left:3;top:22618;" coordsize="5400421,9144" path="m0,0l5400421,0l5400421,9144l0,9144l0,0">
-                  <v:stroke weight="0pt" endcap="flat" joinstyle="miter" miterlimit="10" on="false" color="#000000" opacity="0"/>
-                  <v:fill on="true" color="#000000"/>
+                <v:shape id="Shape 1771" o:spid="_x0000_s1043" style="position:absolute;left:3;top:22618;width:54004;height:92;visibility:visible;mso-wrap-style:square;v-text-anchor:top" coordsize="5400421,9144" o:gfxdata="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" path="m,l5400421,r,9144l,9144,,e" fillcolor="black" stroked="f" strokeweight="0">
+                  <v:stroke miterlimit="83231f" joinstyle="miter"/>
+                  <v:path arrowok="t" textboxrect="0,0,5400421,9144"/>
                 </v:shape>
-                <v:rect id="Rectangle 141" style="position:absolute;width:421;height:1899;left:3;top:24283;" filled="f" stroked="f">
+                <v:rect id="Rectangle 141" o:spid="_x0000_s1044" style="position:absolute;left:3;top:24283;width:421;height:1900;visibility:visible;mso-wrap-style:square;v-text-anchor:top" o:gfxdata="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" filled="f" stroked="f">
                   <v:textbox inset="0,0,0,0">
                     <w:txbxContent>
                       <w:p>
                         <w:pPr>
-                          <w:spacing w:before="0" w:after="160" w:line="259" w:lineRule="auto"/>
+                          <w:spacing w:after="160"/>
                           <w:ind w:left="0" w:firstLine="0"/>
                         </w:pPr>
                         <w:r>
-                          <w:rPr/>
                           <w:t xml:space="preserve"> </w:t>
                         </w:r>
                       </w:p>
                     </w:txbxContent>
                   </v:textbox>
                 </v:rect>
-                <v:shape id="Picture 159" style="position:absolute;width:53995;height:22402;left:0;top:0;" filled="f">
-                  <v:imagedata r:id="rId32"/>
+                <v:shape id="Picture 159" o:spid="_x0000_s1045" type="#_x0000_t75" style="position:absolute;width:53995;height:22402;visibility:visible;mso-wrap-style:square" o:gfxdata="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">
+                  <v:imagedata r:id="rId32" o:title=""/>
                 </v:shape>
+                <w10:anchorlock/>
               </v:group>
             </w:pict>
           </mc:Fallback>
@@ -2038,6 +2051,90 @@
       </w:r>
     </w:p>
     <w:p>
+      <w:r>
+        <w:drawing>
+          <wp:inline distT="0" distB="0" distL="0" distR="0" wp14:anchorId="74B5D4E2" wp14:editId="3A950154">
+            <wp:extent cx="5480685" cy="3089275"/>
+            <wp:effectExtent l="0" t="0" r="5715" b="0"/>
+            <wp:docPr id="1" name="Imagem 1"/>
+            <wp:cNvGraphicFramePr>
+              <a:graphicFrameLocks xmlns:a="http://schemas.openxmlformats.org/drawingml/2006/main" noChangeAspect="1"/>
+            </wp:cNvGraphicFramePr>
+            <a:graphic xmlns:a="http://schemas.openxmlformats.org/drawingml/2006/main">
+              <a:graphicData uri="http://schemas.openxmlformats.org/drawingml/2006/picture">
+                <pic:pic xmlns:pic="http://schemas.openxmlformats.org/drawingml/2006/picture">
+                  <pic:nvPicPr>
+                    <pic:cNvPr id="1" name=""/>
+                    <pic:cNvPicPr/>
+                  </pic:nvPicPr>
+                  <pic:blipFill>
+                    <a:blip r:embed="rId35"/>
+                    <a:stretch>
+                      <a:fillRect/>
+                    </a:stretch>
+                  </pic:blipFill>
+                  <pic:spPr>
+                    <a:xfrm>
+                      <a:off x="0" y="0"/>
+                      <a:ext cx="5480685" cy="3089275"/>
+                    </a:xfrm>
+                    <a:prstGeom prst="rect">
+                      <a:avLst/>
+                    </a:prstGeom>
+                  </pic:spPr>
+                </pic:pic>
+              </a:graphicData>
+            </a:graphic>
+          </wp:inline>
+        </w:drawing>
+      </w:r>
+    </w:p>
+    <w:p>
+      <w:r>
+        <w:lastRenderedPageBreak/>
+        <w:drawing>
+          <wp:inline distT="0" distB="0" distL="0" distR="0" wp14:anchorId="661CE31D" wp14:editId="6A92D493">
+            <wp:extent cx="5480685" cy="3070860"/>
+            <wp:effectExtent l="0" t="0" r="5715" b="0"/>
+            <wp:docPr id="3" name="Imagem 3"/>
+            <wp:cNvGraphicFramePr>
+              <a:graphicFrameLocks xmlns:a="http://schemas.openxmlformats.org/drawingml/2006/main" noChangeAspect="1"/>
+            </wp:cNvGraphicFramePr>
+            <a:graphic xmlns:a="http://schemas.openxmlformats.org/drawingml/2006/main">
+              <a:graphicData uri="http://schemas.openxmlformats.org/drawingml/2006/picture">
+                <pic:pic xmlns:pic="http://schemas.openxmlformats.org/drawingml/2006/picture">
+                  <pic:nvPicPr>
+                    <pic:cNvPr id="1" name=""/>
+                    <pic:cNvPicPr/>
+                  </pic:nvPicPr>
+                  <pic:blipFill>
+                    <a:blip r:embed="rId36"/>
+                    <a:stretch>
+                      <a:fillRect/>
+                    </a:stretch>
+                  </pic:blipFill>
+                  <pic:spPr>
+                    <a:xfrm>
+                      <a:off x="0" y="0"/>
+                      <a:ext cx="5480685" cy="3070860"/>
+                    </a:xfrm>
+                    <a:prstGeom prst="rect">
+                      <a:avLst/>
+                    </a:prstGeom>
+                  </pic:spPr>
+                </pic:pic>
+              </a:graphicData>
+            </a:graphic>
+          </wp:inline>
+        </w:drawing>
+      </w:r>
+    </w:p>
+    <w:p>
+      <w:pPr>
+        <w:rPr>
+          <w:u w:val="single"/>
+        </w:rPr>
+      </w:pPr>
       <w:bookmarkStart w:id="0" w:name="_GoBack"/>
       <w:bookmarkEnd w:id="0"/>
     </w:p>

</xml_diff>